<commit_message>
Updating project proposal - in progress.
</commit_message>
<xml_diff>
--- a/2020-03-25_GA2_Project2_COVID19_Proposal.docx
+++ b/2020-03-25_GA2_Project2_COVID19_Proposal.docx
@@ -13,10 +13,16 @@
         <w:t>2</w:t>
       </w:r>
       <w:r>
+        <w:t xml:space="preserve"> Visualization</w:t>
+      </w:r>
+      <w:r>
         <w:t xml:space="preserve"> Proposal, </w:t>
       </w:r>
       <w:r>
-        <w:t>2/19/20</w:t>
+        <w:t>3/25</w:t>
+      </w:r>
+      <w:r>
+        <w:t>/20</w:t>
       </w:r>
     </w:p>
     <w:p>
@@ -27,35 +33,19 @@
           <w:szCs w:val="36"/>
         </w:rPr>
       </w:pPr>
-      <w:proofErr w:type="spellStart"/>
       <w:r>
         <w:rPr>
           <w:sz w:val="36"/>
           <w:szCs w:val="36"/>
         </w:rPr>
-        <w:t>AirBnB</w:t>
-      </w:r>
-      <w:proofErr w:type="spellEnd"/>
+        <w:t>2020 COVID-19 Pandemic</w:t>
+      </w:r>
       <w:r>
         <w:rPr>
           <w:sz w:val="36"/>
           <w:szCs w:val="36"/>
         </w:rPr>
-        <w:t xml:space="preserve"> Rental Rates </w:t>
-      </w:r>
-      <w:r>
-        <w:rPr>
-          <w:sz w:val="36"/>
-          <w:szCs w:val="36"/>
-        </w:rPr>
-        <w:t>vs</w:t>
-      </w:r>
-      <w:r>
-        <w:rPr>
-          <w:sz w:val="36"/>
-          <w:szCs w:val="36"/>
-        </w:rPr>
-        <w:t xml:space="preserve"> Local Income</w:t>
+        <w:t xml:space="preserve"> Data Visualization</w:t>
       </w:r>
     </w:p>
     <w:p/>
@@ -114,24 +104,185 @@
         <w:pStyle w:val="ListParagraph"/>
         <w:numPr>
           <w:ilvl w:val="0"/>
-          <w:numId w:val="1"/>
-        </w:numPr>
-      </w:pPr>
-      <w:r>
-        <w:t xml:space="preserve">Use two or more data sources </w:t>
-      </w:r>
-      <w:r>
-        <w:t xml:space="preserve">from sources such as </w:t>
+          <w:numId w:val="4"/>
+        </w:numPr>
+        <w:autoSpaceDE w:val="0"/>
+        <w:autoSpaceDN w:val="0"/>
+        <w:adjustRightInd w:val="0"/>
+      </w:pPr>
+      <w:r>
+        <w:t>Your visualization must include a Python Flask–powered RESTful API, HTML/CSS,</w:t>
+      </w:r>
+      <w:r>
+        <w:t xml:space="preserve"> </w:t>
+      </w:r>
+      <w:r>
+        <w:t>JavaScript, and at least one database (SQL, MongoDB, SQLite, etc.).</w:t>
+      </w:r>
+    </w:p>
+    <w:p>
+      <w:pPr>
+        <w:pStyle w:val="ListParagraph"/>
+        <w:numPr>
+          <w:ilvl w:val="0"/>
+          <w:numId w:val="4"/>
+        </w:numPr>
+        <w:autoSpaceDE w:val="0"/>
+        <w:autoSpaceDN w:val="0"/>
+        <w:adjustRightInd w:val="0"/>
+      </w:pPr>
+      <w:r>
+        <w:t>Your project should fall into one of the below four tracks:</w:t>
+      </w:r>
+    </w:p>
+    <w:p>
+      <w:pPr>
+        <w:pStyle w:val="ListParagraph"/>
+        <w:numPr>
+          <w:ilvl w:val="1"/>
+          <w:numId w:val="4"/>
+        </w:numPr>
+        <w:autoSpaceDE w:val="0"/>
+        <w:autoSpaceDN w:val="0"/>
+        <w:adjustRightInd w:val="0"/>
+      </w:pPr>
+      <w:r>
+        <w:t>A custom “creative” D3.js project (i.e., a nonstandard graph or chart)</w:t>
+      </w:r>
+    </w:p>
+    <w:p>
+      <w:pPr>
+        <w:pStyle w:val="ListParagraph"/>
+        <w:numPr>
+          <w:ilvl w:val="1"/>
+          <w:numId w:val="4"/>
+        </w:numPr>
+        <w:autoSpaceDE w:val="0"/>
+        <w:autoSpaceDN w:val="0"/>
+        <w:adjustRightInd w:val="0"/>
+      </w:pPr>
+      <w:r>
+        <w:t xml:space="preserve">A combination of web scraping and Leaflet or </w:t>
       </w:r>
       <w:proofErr w:type="spellStart"/>
-      <w:proofErr w:type="gramStart"/>
-      <w:r>
-        <w:t>data.world</w:t>
+      <w:r>
+        <w:t>Plotly</w:t>
       </w:r>
       <w:proofErr w:type="spellEnd"/>
-      <w:proofErr w:type="gramEnd"/>
-      <w:r>
-        <w:t>, Kaggle.</w:t>
+    </w:p>
+    <w:p>
+      <w:pPr>
+        <w:pStyle w:val="ListParagraph"/>
+        <w:numPr>
+          <w:ilvl w:val="1"/>
+          <w:numId w:val="4"/>
+        </w:numPr>
+        <w:autoSpaceDE w:val="0"/>
+        <w:autoSpaceDN w:val="0"/>
+        <w:adjustRightInd w:val="0"/>
+      </w:pPr>
+      <w:r>
+        <w:t>A dashboard page with multiple charts that update from the same data</w:t>
+      </w:r>
+    </w:p>
+    <w:p>
+      <w:pPr>
+        <w:pStyle w:val="ListParagraph"/>
+        <w:numPr>
+          <w:ilvl w:val="1"/>
+          <w:numId w:val="4"/>
+        </w:numPr>
+        <w:autoSpaceDE w:val="0"/>
+        <w:autoSpaceDN w:val="0"/>
+        <w:adjustRightInd w:val="0"/>
+      </w:pPr>
+      <w:r>
+        <w:t>A “thick” server that performs multiple manipulations on data in a database prior</w:t>
+      </w:r>
+      <w:r>
+        <w:t xml:space="preserve"> </w:t>
+      </w:r>
+      <w:r>
+        <w:t>to visualization (</w:t>
+      </w:r>
+      <w:r>
+        <w:rPr>
+          <w:b/>
+          <w:bCs/>
+        </w:rPr>
+        <w:t>must be approved</w:t>
+      </w:r>
+      <w:r>
+        <w:t>)</w:t>
+      </w:r>
+    </w:p>
+    <w:p>
+      <w:pPr>
+        <w:pStyle w:val="ListParagraph"/>
+        <w:numPr>
+          <w:ilvl w:val="0"/>
+          <w:numId w:val="4"/>
+        </w:numPr>
+        <w:autoSpaceDE w:val="0"/>
+        <w:autoSpaceDN w:val="0"/>
+        <w:adjustRightInd w:val="0"/>
+      </w:pPr>
+      <w:r>
+        <w:t>Your project should include at least one JS library that we did not cover.</w:t>
+      </w:r>
+    </w:p>
+    <w:p>
+      <w:pPr>
+        <w:pStyle w:val="ListParagraph"/>
+        <w:numPr>
+          <w:ilvl w:val="0"/>
+          <w:numId w:val="4"/>
+        </w:numPr>
+        <w:autoSpaceDE w:val="0"/>
+        <w:autoSpaceDN w:val="0"/>
+        <w:adjustRightInd w:val="0"/>
+      </w:pPr>
+      <w:r>
+        <w:t>Your project must be powered by a data set with at least 100 records.</w:t>
+      </w:r>
+    </w:p>
+    <w:p>
+      <w:pPr>
+        <w:pStyle w:val="ListParagraph"/>
+        <w:numPr>
+          <w:ilvl w:val="0"/>
+          <w:numId w:val="4"/>
+        </w:numPr>
+        <w:autoSpaceDE w:val="0"/>
+        <w:autoSpaceDN w:val="0"/>
+        <w:adjustRightInd w:val="0"/>
+      </w:pPr>
+      <w:r>
+        <w:t>Your project must include some level of user-driven interaction (e.g., menus,</w:t>
+      </w:r>
+      <w:r>
+        <w:t xml:space="preserve"> </w:t>
+      </w:r>
+      <w:r>
+        <w:t>dropdowns, textboxes).</w:t>
+      </w:r>
+    </w:p>
+    <w:p>
+      <w:pPr>
+        <w:pStyle w:val="ListParagraph"/>
+        <w:numPr>
+          <w:ilvl w:val="0"/>
+          <w:numId w:val="4"/>
+        </w:numPr>
+      </w:pPr>
+      <w:r>
+        <w:t>Your final visualization should ideally include at least three views.</w:t>
+      </w:r>
+    </w:p>
+    <w:p/>
+    <w:p>
+      <w:r>
+        <w:t>Project Objective</w:t>
       </w:r>
     </w:p>
     <w:p>
@@ -143,27 +294,31 @@
         </w:numPr>
       </w:pPr>
       <w:r>
-        <w:t>Perform ETL on that data</w:t>
-      </w:r>
-      <w:r>
-        <w:t xml:space="preserve">: sources, </w:t>
-      </w:r>
-      <w:r>
-        <w:t>transformations</w:t>
-      </w:r>
-      <w:r>
-        <w:t xml:space="preserve">, DB type (relational, </w:t>
-      </w:r>
-      <w:proofErr w:type="spellStart"/>
-      <w:r>
-        <w:t>nosql</w:t>
-      </w:r>
-      <w:proofErr w:type="spellEnd"/>
-      <w:r>
-        <w:t>)</w:t>
-      </w:r>
-      <w:r>
-        <w:t>, final tables put into production database.</w:t>
+        <w:t>Visualize current COVID-19 outbreak</w:t>
+      </w:r>
+      <w:r>
+        <w:t xml:space="preserve"> timeseries</w:t>
+      </w:r>
+      <w:r>
+        <w:t xml:space="preserve"> data, </w:t>
+      </w:r>
+      <w:r>
+        <w:t xml:space="preserve">at the country, state and </w:t>
+      </w:r>
+      <w:r>
+        <w:t xml:space="preserve">county level (if possible) </w:t>
+      </w:r>
+      <w:r>
+        <w:t xml:space="preserve">to understand the spread of the </w:t>
+      </w:r>
+      <w:r>
+        <w:t>pandemic.</w:t>
+      </w:r>
+    </w:p>
+    <w:p/>
+    <w:p>
+      <w:r>
+        <w:t>Project Description/Outline</w:t>
       </w:r>
     </w:p>
     <w:p>
@@ -175,60 +330,19 @@
         </w:numPr>
       </w:pPr>
       <w:r>
-        <w:t>Technical report with above information and steps to reproduce the ETL process.</w:t>
-      </w:r>
-    </w:p>
-    <w:p/>
-    <w:p>
-      <w:r>
-        <w:t>Project Objective</w:t>
-      </w:r>
-    </w:p>
-    <w:p>
-      <w:pPr>
-        <w:pStyle w:val="ListParagraph"/>
-        <w:numPr>
-          <w:ilvl w:val="0"/>
-          <w:numId w:val="1"/>
-        </w:numPr>
-      </w:pPr>
-      <w:r>
-        <w:t xml:space="preserve">Groom a dataset that a data analyst can use to evaluate </w:t>
-      </w:r>
-      <w:proofErr w:type="spellStart"/>
-      <w:r>
-        <w:t>AirBnB</w:t>
-      </w:r>
-      <w:proofErr w:type="spellEnd"/>
-      <w:r>
-        <w:t xml:space="preserve"> rental rates vs. local income</w:t>
-      </w:r>
-      <w:r>
-        <w:t xml:space="preserve"> and other census characteristics</w:t>
-      </w:r>
-      <w:r>
-        <w:t>.</w:t>
-      </w:r>
-    </w:p>
-    <w:p/>
-    <w:p>
-      <w:r>
-        <w:t>Project Description/Outline</w:t>
-      </w:r>
-    </w:p>
-    <w:p>
-      <w:pPr>
-        <w:pStyle w:val="ListParagraph"/>
-        <w:numPr>
-          <w:ilvl w:val="0"/>
-          <w:numId w:val="1"/>
-        </w:numPr>
-      </w:pPr>
+        <w:t xml:space="preserve">The user will see </w:t>
+      </w:r>
+      <w:r>
+        <w:t xml:space="preserve">a </w:t>
+      </w:r>
+      <w:r>
+        <w:t>web dashboard with multiple views and a selector.</w:t>
+      </w:r>
       <w:r>
         <w:t xml:space="preserve"> </w:t>
       </w:r>
       <w:r>
-        <w:t>Extract 3 data sets that we can join</w:t>
+        <w:t>(See below.)</w:t>
       </w:r>
     </w:p>
     <w:p>
@@ -239,36 +353,8 @@
           <w:numId w:val="1"/>
         </w:numPr>
       </w:pPr>
-      <w:hyperlink r:id="rId5" w:history="1">
-        <w:proofErr w:type="spellStart"/>
-        <w:r>
-          <w:rPr>
-            <w:rStyle w:val="Hyperlink"/>
-          </w:rPr>
-          <w:t>AirBnB</w:t>
-        </w:r>
-        <w:proofErr w:type="spellEnd"/>
-        <w:r>
-          <w:rPr>
-            <w:rStyle w:val="Hyperlink"/>
-          </w:rPr>
-          <w:t xml:space="preserve"> rental </w:t>
-        </w:r>
-        <w:r>
-          <w:rPr>
-            <w:rStyle w:val="Hyperlink"/>
-          </w:rPr>
-          <w:t>rates for New York City</w:t>
-        </w:r>
-        <w:r>
-          <w:rPr>
-            <w:rStyle w:val="Hyperlink"/>
-          </w:rPr>
-          <w:t>, includes Lat/Long</w:t>
-        </w:r>
-      </w:hyperlink>
-      <w:r>
-        <w:t xml:space="preserve"> (Kaggle)</w:t>
+      <w:r>
+        <w:t>A Racing animated horizo</w:t>
       </w:r>
     </w:p>
     <w:p>
@@ -279,94 +365,43 @@
           <w:numId w:val="1"/>
         </w:numPr>
       </w:pPr>
-      <w:hyperlink r:id="rId6" w:history="1">
-        <w:r>
-          <w:rPr>
-            <w:rStyle w:val="Hyperlink"/>
-          </w:rPr>
-          <w:t xml:space="preserve">API to convert Lat/Long </w:t>
-        </w:r>
-        <w:r>
-          <w:rPr>
-            <w:rStyle w:val="Hyperlink"/>
-          </w:rPr>
-          <w:t>to Census Tract</w:t>
-        </w:r>
-      </w:hyperlink>
-      <w:r>
-        <w:t xml:space="preserve"> (geo.fcc.gov </w:t>
-      </w:r>
-      <w:proofErr w:type="spellStart"/>
-      <w:r>
-        <w:t>api</w:t>
-      </w:r>
-      <w:proofErr w:type="spellEnd"/>
-      <w:r>
-        <w:t>)</w:t>
-      </w:r>
-    </w:p>
-    <w:p>
-      <w:pPr>
-        <w:pStyle w:val="ListParagraph"/>
-        <w:numPr>
-          <w:ilvl w:val="1"/>
-          <w:numId w:val="1"/>
-        </w:numPr>
-      </w:pPr>
-      <w:hyperlink r:id="rId7" w:history="1">
-        <w:r>
-          <w:rPr>
-            <w:rStyle w:val="Hyperlink"/>
-          </w:rPr>
-          <w:t xml:space="preserve">Census </w:t>
-        </w:r>
-        <w:r>
-          <w:rPr>
-            <w:rStyle w:val="Hyperlink"/>
-          </w:rPr>
-          <w:t>Income Data by census trac</w:t>
-        </w:r>
-        <w:r>
-          <w:rPr>
-            <w:rStyle w:val="Hyperlink"/>
-          </w:rPr>
-          <w:t>t</w:t>
-        </w:r>
-      </w:hyperlink>
-      <w:r>
-        <w:t xml:space="preserve"> (converted to </w:t>
-      </w:r>
-      <w:r>
-        <w:t>census tract</w:t>
-      </w:r>
-      <w:r>
-        <w:t>)</w:t>
-      </w:r>
-    </w:p>
-    <w:p>
-      <w:pPr>
-        <w:pStyle w:val="ListParagraph"/>
-        <w:numPr>
-          <w:ilvl w:val="0"/>
-          <w:numId w:val="1"/>
-        </w:numPr>
-      </w:pPr>
-      <w:r>
-        <w:t xml:space="preserve">Join the data sets to allow us to </w:t>
-      </w:r>
-      <w:r>
-        <w:t xml:space="preserve">understand </w:t>
-      </w:r>
-      <w:proofErr w:type="spellStart"/>
-      <w:r>
-        <w:t>AirBnB</w:t>
-      </w:r>
-      <w:proofErr w:type="spellEnd"/>
-      <w:r>
-        <w:t xml:space="preserve"> rental rates</w:t>
-      </w:r>
-      <w:r>
-        <w:t xml:space="preserve"> and other attributes by census tracts.</w:t>
+      <w:r>
+        <w:lastRenderedPageBreak/>
+        <w:drawing>
+          <wp:inline distT="0" distB="0" distL="0" distR="0" wp14:anchorId="42CBC4A3" wp14:editId="55F54100">
+            <wp:extent cx="3127116" cy="3856776"/>
+            <wp:effectExtent l="0" t="0" r="0" b="4445"/>
+            <wp:docPr id="1" name="Picture 1" descr="A screenshot of a cell phone&#10;&#10;Description automatically generated"/>
+            <wp:cNvGraphicFramePr>
+              <a:graphicFrameLocks xmlns:a="http://schemas.openxmlformats.org/drawingml/2006/main" noChangeAspect="1"/>
+            </wp:cNvGraphicFramePr>
+            <a:graphic xmlns:a="http://schemas.openxmlformats.org/drawingml/2006/main">
+              <a:graphicData uri="http://schemas.openxmlformats.org/drawingml/2006/picture">
+                <pic:pic xmlns:pic="http://schemas.openxmlformats.org/drawingml/2006/picture">
+                  <pic:nvPicPr>
+                    <pic:cNvPr id="1" name=""/>
+                    <pic:cNvPicPr/>
+                  </pic:nvPicPr>
+                  <pic:blipFill>
+                    <a:blip r:embed="rId5"/>
+                    <a:stretch>
+                      <a:fillRect/>
+                    </a:stretch>
+                  </pic:blipFill>
+                  <pic:spPr>
+                    <a:xfrm>
+                      <a:off x="0" y="0"/>
+                      <a:ext cx="3131892" cy="3862666"/>
+                    </a:xfrm>
+                    <a:prstGeom prst="rect">
+                      <a:avLst/>
+                    </a:prstGeom>
+                  </pic:spPr>
+                </pic:pic>
+              </a:graphicData>
+            </a:graphic>
+          </wp:inline>
+        </w:drawing>
       </w:r>
     </w:p>
     <w:p/>
@@ -501,6 +536,208 @@
 <file path=word/numbering.xml><?xml version="1.0" encoding="utf-8"?>
 <w:numbering xmlns:wpc="http://schemas.microsoft.com/office/word/2010/wordprocessingCanvas" xmlns:cx="http://schemas.microsoft.com/office/drawing/2014/chartex" xmlns:cx1="http://schemas.microsoft.com/office/drawing/2015/9/8/chartex" xmlns:cx2="http://schemas.microsoft.com/office/drawing/2015/10/21/chartex" xmlns:cx3="http://schemas.microsoft.com/office/drawing/2016/5/9/chartex" xmlns:cx4="http://schemas.microsoft.com/office/drawing/2016/5/10/chartex" xmlns:cx5="http://schemas.microsoft.com/office/drawing/2016/5/11/chartex" xmlns:cx6="http://schemas.microsoft.com/office/drawing/2016/5/12/chartex" xmlns:cx7="http://schemas.microsoft.com/office/drawing/2016/5/13/chartex" xmlns:cx8="http://schemas.microsoft.com/office/drawing/2016/5/14/chartex" xmlns:mc="http://schemas.openxmlformats.org/markup-compatibility/2006" xmlns:aink="http://schemas.microsoft.com/office/drawing/2016/ink" xmlns:am3d="http://schemas.microsoft.com/office/drawing/2017/model3d" xmlns:o="urn:schemas-microsoft-com:office:office" xmlns:r="http://schemas.openxmlformats.org/officeDocument/2006/relationships" xmlns:m="http://schemas.openxmlformats.org/officeDocument/2006/math" xmlns:v="urn:schemas-microsoft-com:vml" xmlns:wp14="http://schemas.microsoft.com/office/word/2010/wordprocessingDrawing" xmlns:wp="http://schemas.openxmlformats.org/drawingml/2006/wordprocessingDrawing" xmlns:w10="urn:schemas-microsoft-com:office:word" xmlns:w="http://schemas.openxmlformats.org/wordprocessingml/2006/main" xmlns:w14="http://schemas.microsoft.com/office/word/2010/wordml" xmlns:w15="http://schemas.microsoft.com/office/word/2012/wordml" xmlns:w16cex="http://schemas.microsoft.com/office/word/2018/wordml/cex" xmlns:w16cid="http://schemas.microsoft.com/office/word/2016/wordml/cid" xmlns:w16="http://schemas.microsoft.com/office/word/2018/wordml" xmlns:w16se="http://schemas.microsoft.com/office/word/2015/wordml/symex" xmlns:wpg="http://schemas.microsoft.com/office/word/2010/wordprocessingGroup" xmlns:wpi="http://schemas.microsoft.com/office/word/2010/wordprocessingInk" xmlns:wne="http://schemas.microsoft.com/office/word/2006/wordml" xmlns:wps="http://schemas.microsoft.com/office/word/2010/wordprocessingShape" mc:Ignorable="w14 w15 w16se w16cid w16 w16cex wp14">
   <w:abstractNum w:abstractNumId="0" w15:restartNumberingAfterBreak="0">
+    <w:nsid w:val="5F406304"/>
+    <w:multiLevelType w:val="hybridMultilevel"/>
+    <w:tmpl w:val="CB2E4564"/>
+    <w:lvl w:ilvl="0" w:tplc="0409000F">
+      <w:start w:val="1"/>
+      <w:numFmt w:val="decimal"/>
+      <w:lvlText w:val="%1."/>
+      <w:lvlJc w:val="left"/>
+      <w:pPr>
+        <w:ind w:left="720" w:hanging="360"/>
+      </w:pPr>
+      <w:rPr>
+        <w:rFonts w:hint="default"/>
+      </w:rPr>
+    </w:lvl>
+    <w:lvl w:ilvl="1" w:tplc="04090019" w:tentative="1">
+      <w:start w:val="1"/>
+      <w:numFmt w:val="lowerLetter"/>
+      <w:lvlText w:val="%2."/>
+      <w:lvlJc w:val="left"/>
+      <w:pPr>
+        <w:ind w:left="1440" w:hanging="360"/>
+      </w:pPr>
+    </w:lvl>
+    <w:lvl w:ilvl="2" w:tplc="0409001B" w:tentative="1">
+      <w:start w:val="1"/>
+      <w:numFmt w:val="lowerRoman"/>
+      <w:lvlText w:val="%3."/>
+      <w:lvlJc w:val="right"/>
+      <w:pPr>
+        <w:ind w:left="2160" w:hanging="180"/>
+      </w:pPr>
+    </w:lvl>
+    <w:lvl w:ilvl="3" w:tplc="0409000F" w:tentative="1">
+      <w:start w:val="1"/>
+      <w:numFmt w:val="decimal"/>
+      <w:lvlText w:val="%4."/>
+      <w:lvlJc w:val="left"/>
+      <w:pPr>
+        <w:ind w:left="2880" w:hanging="360"/>
+      </w:pPr>
+    </w:lvl>
+    <w:lvl w:ilvl="4" w:tplc="04090019" w:tentative="1">
+      <w:start w:val="1"/>
+      <w:numFmt w:val="lowerLetter"/>
+      <w:lvlText w:val="%5."/>
+      <w:lvlJc w:val="left"/>
+      <w:pPr>
+        <w:ind w:left="3600" w:hanging="360"/>
+      </w:pPr>
+    </w:lvl>
+    <w:lvl w:ilvl="5" w:tplc="0409001B" w:tentative="1">
+      <w:start w:val="1"/>
+      <w:numFmt w:val="lowerRoman"/>
+      <w:lvlText w:val="%6."/>
+      <w:lvlJc w:val="right"/>
+      <w:pPr>
+        <w:ind w:left="4320" w:hanging="180"/>
+      </w:pPr>
+    </w:lvl>
+    <w:lvl w:ilvl="6" w:tplc="0409000F" w:tentative="1">
+      <w:start w:val="1"/>
+      <w:numFmt w:val="decimal"/>
+      <w:lvlText w:val="%7."/>
+      <w:lvlJc w:val="left"/>
+      <w:pPr>
+        <w:ind w:left="5040" w:hanging="360"/>
+      </w:pPr>
+    </w:lvl>
+    <w:lvl w:ilvl="7" w:tplc="04090019" w:tentative="1">
+      <w:start w:val="1"/>
+      <w:numFmt w:val="lowerLetter"/>
+      <w:lvlText w:val="%8."/>
+      <w:lvlJc w:val="left"/>
+      <w:pPr>
+        <w:ind w:left="5760" w:hanging="360"/>
+      </w:pPr>
+    </w:lvl>
+    <w:lvl w:ilvl="8" w:tplc="0409001B" w:tentative="1">
+      <w:start w:val="1"/>
+      <w:numFmt w:val="lowerRoman"/>
+      <w:lvlText w:val="%9."/>
+      <w:lvlJc w:val="right"/>
+      <w:pPr>
+        <w:ind w:left="6480" w:hanging="180"/>
+      </w:pPr>
+    </w:lvl>
+  </w:abstractNum>
+  <w:abstractNum w:abstractNumId="1" w15:restartNumberingAfterBreak="0">
+    <w:nsid w:val="66DB1F14"/>
+    <w:multiLevelType w:val="hybridMultilevel"/>
+    <w:tmpl w:val="EA06939C"/>
+    <w:lvl w:ilvl="0" w:tplc="04090001">
+      <w:start w:val="1"/>
+      <w:numFmt w:val="bullet"/>
+      <w:lvlText w:val=""/>
+      <w:lvlJc w:val="left"/>
+      <w:pPr>
+        <w:ind w:left="720" w:hanging="360"/>
+      </w:pPr>
+      <w:rPr>
+        <w:rFonts w:ascii="Symbol" w:hAnsi="Symbol" w:cs="Symbol" w:hint="default"/>
+      </w:rPr>
+    </w:lvl>
+    <w:lvl w:ilvl="1" w:tplc="04090003" w:tentative="1">
+      <w:start w:val="1"/>
+      <w:numFmt w:val="bullet"/>
+      <w:lvlText w:val="o"/>
+      <w:lvlJc w:val="left"/>
+      <w:pPr>
+        <w:ind w:left="1440" w:hanging="360"/>
+      </w:pPr>
+      <w:rPr>
+        <w:rFonts w:ascii="Courier New" w:hAnsi="Courier New" w:cs="Courier New" w:hint="default"/>
+      </w:rPr>
+    </w:lvl>
+    <w:lvl w:ilvl="2" w:tplc="04090005" w:tentative="1">
+      <w:start w:val="1"/>
+      <w:numFmt w:val="bullet"/>
+      <w:lvlText w:val=""/>
+      <w:lvlJc w:val="left"/>
+      <w:pPr>
+        <w:ind w:left="2160" w:hanging="360"/>
+      </w:pPr>
+      <w:rPr>
+        <w:rFonts w:ascii="Wingdings" w:hAnsi="Wingdings" w:cs="Wingdings" w:hint="default"/>
+      </w:rPr>
+    </w:lvl>
+    <w:lvl w:ilvl="3" w:tplc="04090001" w:tentative="1">
+      <w:start w:val="1"/>
+      <w:numFmt w:val="bullet"/>
+      <w:lvlText w:val=""/>
+      <w:lvlJc w:val="left"/>
+      <w:pPr>
+        <w:ind w:left="2880" w:hanging="360"/>
+      </w:pPr>
+      <w:rPr>
+        <w:rFonts w:ascii="Symbol" w:hAnsi="Symbol" w:cs="Symbol" w:hint="default"/>
+      </w:rPr>
+    </w:lvl>
+    <w:lvl w:ilvl="4" w:tplc="04090003" w:tentative="1">
+      <w:start w:val="1"/>
+      <w:numFmt w:val="bullet"/>
+      <w:lvlText w:val="o"/>
+      <w:lvlJc w:val="left"/>
+      <w:pPr>
+        <w:ind w:left="3600" w:hanging="360"/>
+      </w:pPr>
+      <w:rPr>
+        <w:rFonts w:ascii="Courier New" w:hAnsi="Courier New" w:cs="Courier New" w:hint="default"/>
+      </w:rPr>
+    </w:lvl>
+    <w:lvl w:ilvl="5" w:tplc="04090005" w:tentative="1">
+      <w:start w:val="1"/>
+      <w:numFmt w:val="bullet"/>
+      <w:lvlText w:val=""/>
+      <w:lvlJc w:val="left"/>
+      <w:pPr>
+        <w:ind w:left="4320" w:hanging="360"/>
+      </w:pPr>
+      <w:rPr>
+        <w:rFonts w:ascii="Wingdings" w:hAnsi="Wingdings" w:cs="Wingdings" w:hint="default"/>
+      </w:rPr>
+    </w:lvl>
+    <w:lvl w:ilvl="6" w:tplc="04090001" w:tentative="1">
+      <w:start w:val="1"/>
+      <w:numFmt w:val="bullet"/>
+      <w:lvlText w:val=""/>
+      <w:lvlJc w:val="left"/>
+      <w:pPr>
+        <w:ind w:left="5040" w:hanging="360"/>
+      </w:pPr>
+      <w:rPr>
+        <w:rFonts w:ascii="Symbol" w:hAnsi="Symbol" w:cs="Symbol" w:hint="default"/>
+      </w:rPr>
+    </w:lvl>
+    <w:lvl w:ilvl="7" w:tplc="04090003" w:tentative="1">
+      <w:start w:val="1"/>
+      <w:numFmt w:val="bullet"/>
+      <w:lvlText w:val="o"/>
+      <w:lvlJc w:val="left"/>
+      <w:pPr>
+        <w:ind w:left="5760" w:hanging="360"/>
+      </w:pPr>
+      <w:rPr>
+        <w:rFonts w:ascii="Courier New" w:hAnsi="Courier New" w:cs="Courier New" w:hint="default"/>
+      </w:rPr>
+    </w:lvl>
+    <w:lvl w:ilvl="8" w:tplc="04090005" w:tentative="1">
+      <w:start w:val="1"/>
+      <w:numFmt w:val="bullet"/>
+      <w:lvlText w:val=""/>
+      <w:lvlJc w:val="left"/>
+      <w:pPr>
+        <w:ind w:left="6480" w:hanging="360"/>
+      </w:pPr>
+      <w:rPr>
+        <w:rFonts w:ascii="Wingdings" w:hAnsi="Wingdings" w:cs="Wingdings" w:hint="default"/>
+      </w:rPr>
+    </w:lvl>
+  </w:abstractNum>
+  <w:abstractNum w:abstractNumId="2" w15:restartNumberingAfterBreak="0">
     <w:nsid w:val="68292868"/>
     <w:multiLevelType w:val="hybridMultilevel"/>
     <w:tmpl w:val="A824F214"/>
@@ -612,8 +849,130 @@
       </w:rPr>
     </w:lvl>
   </w:abstractNum>
+  <w:abstractNum w:abstractNumId="3" w15:restartNumberingAfterBreak="0">
+    <w:nsid w:val="7E5B320F"/>
+    <w:multiLevelType w:val="hybridMultilevel"/>
+    <w:tmpl w:val="30D4A180"/>
+    <w:lvl w:ilvl="0" w:tplc="0409000F">
+      <w:start w:val="1"/>
+      <w:numFmt w:val="decimal"/>
+      <w:lvlText w:val="%1."/>
+      <w:lvlJc w:val="left"/>
+      <w:pPr>
+        <w:ind w:left="720" w:hanging="360"/>
+      </w:pPr>
+      <w:rPr>
+        <w:rFonts w:hint="default"/>
+      </w:rPr>
+    </w:lvl>
+    <w:lvl w:ilvl="1" w:tplc="04090003">
+      <w:start w:val="1"/>
+      <w:numFmt w:val="bullet"/>
+      <w:lvlText w:val="o"/>
+      <w:lvlJc w:val="left"/>
+      <w:pPr>
+        <w:ind w:left="1440" w:hanging="360"/>
+      </w:pPr>
+      <w:rPr>
+        <w:rFonts w:ascii="Courier New" w:hAnsi="Courier New" w:cs="Courier New" w:hint="default"/>
+      </w:rPr>
+    </w:lvl>
+    <w:lvl w:ilvl="2" w:tplc="04090005" w:tentative="1">
+      <w:start w:val="1"/>
+      <w:numFmt w:val="bullet"/>
+      <w:lvlText w:val=""/>
+      <w:lvlJc w:val="left"/>
+      <w:pPr>
+        <w:ind w:left="2160" w:hanging="360"/>
+      </w:pPr>
+      <w:rPr>
+        <w:rFonts w:ascii="Wingdings" w:hAnsi="Wingdings" w:cs="Wingdings" w:hint="default"/>
+      </w:rPr>
+    </w:lvl>
+    <w:lvl w:ilvl="3" w:tplc="04090001" w:tentative="1">
+      <w:start w:val="1"/>
+      <w:numFmt w:val="bullet"/>
+      <w:lvlText w:val=""/>
+      <w:lvlJc w:val="left"/>
+      <w:pPr>
+        <w:ind w:left="2880" w:hanging="360"/>
+      </w:pPr>
+      <w:rPr>
+        <w:rFonts w:ascii="Symbol" w:hAnsi="Symbol" w:cs="Symbol" w:hint="default"/>
+      </w:rPr>
+    </w:lvl>
+    <w:lvl w:ilvl="4" w:tplc="04090003" w:tentative="1">
+      <w:start w:val="1"/>
+      <w:numFmt w:val="bullet"/>
+      <w:lvlText w:val="o"/>
+      <w:lvlJc w:val="left"/>
+      <w:pPr>
+        <w:ind w:left="3600" w:hanging="360"/>
+      </w:pPr>
+      <w:rPr>
+        <w:rFonts w:ascii="Courier New" w:hAnsi="Courier New" w:cs="Courier New" w:hint="default"/>
+      </w:rPr>
+    </w:lvl>
+    <w:lvl w:ilvl="5" w:tplc="04090005" w:tentative="1">
+      <w:start w:val="1"/>
+      <w:numFmt w:val="bullet"/>
+      <w:lvlText w:val=""/>
+      <w:lvlJc w:val="left"/>
+      <w:pPr>
+        <w:ind w:left="4320" w:hanging="360"/>
+      </w:pPr>
+      <w:rPr>
+        <w:rFonts w:ascii="Wingdings" w:hAnsi="Wingdings" w:cs="Wingdings" w:hint="default"/>
+      </w:rPr>
+    </w:lvl>
+    <w:lvl w:ilvl="6" w:tplc="04090001" w:tentative="1">
+      <w:start w:val="1"/>
+      <w:numFmt w:val="bullet"/>
+      <w:lvlText w:val=""/>
+      <w:lvlJc w:val="left"/>
+      <w:pPr>
+        <w:ind w:left="5040" w:hanging="360"/>
+      </w:pPr>
+      <w:rPr>
+        <w:rFonts w:ascii="Symbol" w:hAnsi="Symbol" w:cs="Symbol" w:hint="default"/>
+      </w:rPr>
+    </w:lvl>
+    <w:lvl w:ilvl="7" w:tplc="04090003" w:tentative="1">
+      <w:start w:val="1"/>
+      <w:numFmt w:val="bullet"/>
+      <w:lvlText w:val="o"/>
+      <w:lvlJc w:val="left"/>
+      <w:pPr>
+        <w:ind w:left="5760" w:hanging="360"/>
+      </w:pPr>
+      <w:rPr>
+        <w:rFonts w:ascii="Courier New" w:hAnsi="Courier New" w:cs="Courier New" w:hint="default"/>
+      </w:rPr>
+    </w:lvl>
+    <w:lvl w:ilvl="8" w:tplc="04090005" w:tentative="1">
+      <w:start w:val="1"/>
+      <w:numFmt w:val="bullet"/>
+      <w:lvlText w:val=""/>
+      <w:lvlJc w:val="left"/>
+      <w:pPr>
+        <w:ind w:left="6480" w:hanging="360"/>
+      </w:pPr>
+      <w:rPr>
+        <w:rFonts w:ascii="Wingdings" w:hAnsi="Wingdings" w:cs="Wingdings" w:hint="default"/>
+      </w:rPr>
+    </w:lvl>
+  </w:abstractNum>
   <w:num w:numId="1">
+    <w:abstractNumId w:val="2"/>
+  </w:num>
+  <w:num w:numId="2">
+    <w:abstractNumId w:val="1"/>
+  </w:num>
+  <w:num w:numId="3">
     <w:abstractNumId w:val="0"/>
+  </w:num>
+  <w:num w:numId="4">
+    <w:abstractNumId w:val="3"/>
   </w:num>
 </w:numbering>
 </file>

</xml_diff>